<commit_message>
Update React Native Custom Template.docx
</commit_message>
<xml_diff>
--- a/Day12/React Native Custom Template.docx
+++ b/Day12/React Native Custom Template.docx
@@ -194,29 +194,7 @@
           <w:sz w:val="28"/>
           <w:szCs w:val="28"/>
         </w:rPr>
-        <w:t>Let's Start</w:t>
-      </w:r>
-      <w:r>
-        <w:rPr>
-          <w:rFonts w:ascii="Times New Roman" w:hAnsi="Times New Roman" w:cs="Times New Roman"/>
-          <w:b/>
-          <w:bCs/>
-          <w:color w:val="171717"/>
-          <w:sz w:val="28"/>
-          <w:szCs w:val="28"/>
-        </w:rPr>
-        <w:t xml:space="preserve"> </w:t>
-      </w:r>
-      <w:r>
-        <w:rPr>
-          <w:rFonts w:ascii="Times New Roman" w:hAnsi="Times New Roman" w:cs="Times New Roman"/>
-          <w:b/>
-          <w:bCs/>
-          <w:color w:val="171717"/>
-          <w:sz w:val="28"/>
-          <w:szCs w:val="28"/>
-        </w:rPr>
-        <w:t>Initial Repo Setup</w:t>
+        <w:t>Let's Start Initial Repo Setup</w:t>
       </w:r>
     </w:p>
     <w:p>
@@ -1603,20 +1581,28 @@
         <w:t>}</w:t>
       </w:r>
     </w:p>
-    <w:p/>
-    <w:p>
-      <w:pPr>
-        <w:rPr>
-          <w:rFonts w:ascii="Times New Roman" w:hAnsi="Times New Roman" w:cs="Times New Roman"/>
-          <w:color w:val="171717"/>
-          <w:sz w:val="24"/>
-          <w:szCs w:val="24"/>
-          <w:shd w:val="clear" w:color="auto" w:fill="FFFFFF"/>
-        </w:rPr>
-      </w:pPr>
-      <w:r>
+    <w:p>
+      <w:pPr>
         <w:rPr>
           <w:rStyle w:val="Strong"/>
+          <w:b w:val="0"/>
+          <w:bCs w:val="0"/>
+        </w:rPr>
+      </w:pPr>
+    </w:p>
+    <w:p>
+      <w:pPr>
+        <w:rPr>
+          <w:rFonts w:ascii="Times New Roman" w:hAnsi="Times New Roman" w:cs="Times New Roman"/>
+          <w:color w:val="171717"/>
+          <w:sz w:val="24"/>
+          <w:szCs w:val="24"/>
+          <w:shd w:val="clear" w:color="auto" w:fill="FFFFFF"/>
+        </w:rPr>
+      </w:pPr>
+      <w:r>
+        <w:rPr>
+          <w:rStyle w:val="Strong"/>
           <w:rFonts w:ascii="Times New Roman" w:hAnsi="Times New Roman" w:cs="Times New Roman"/>
           <w:color w:val="171717"/>
           <w:sz w:val="24"/>
@@ -1656,6 +1642,44 @@
           <w:shd w:val="clear" w:color="auto" w:fill="FFFFFF"/>
         </w:rPr>
         <w:t xml:space="preserve"> I made in Step 1.</w:t>
+      </w:r>
+    </w:p>
+    <w:p>
+      <w:pPr>
+        <w:rPr>
+          <w:rStyle w:val="Strong"/>
+          <w:rFonts w:ascii="Times New Roman" w:hAnsi="Times New Roman" w:cs="Times New Roman"/>
+          <w:b w:val="0"/>
+          <w:bCs w:val="0"/>
+          <w:color w:val="171717"/>
+          <w:sz w:val="24"/>
+          <w:szCs w:val="24"/>
+          <w:shd w:val="clear" w:color="auto" w:fill="FFFFFF"/>
+        </w:rPr>
+      </w:pPr>
+      <w:r>
+        <w:rPr>
+          <w:rStyle w:val="Strong"/>
+          <w:rFonts w:ascii="Times New Roman" w:hAnsi="Times New Roman" w:cs="Times New Roman"/>
+          <w:b w:val="0"/>
+          <w:bCs w:val="0"/>
+          <w:color w:val="171717"/>
+          <w:sz w:val="24"/>
+          <w:szCs w:val="24"/>
+          <w:shd w:val="clear" w:color="auto" w:fill="FFFFFF"/>
+        </w:rPr>
+        <w:t xml:space="preserve">You can create </w:t>
+      </w:r>
+      <w:r>
+        <w:rPr>
+          <w:rStyle w:val="Strong"/>
+          <w:rFonts w:ascii="Times New Roman" w:hAnsi="Times New Roman" w:cs="Times New Roman"/>
+          <w:color w:val="171717"/>
+          <w:sz w:val="24"/>
+          <w:szCs w:val="24"/>
+          <w:shd w:val="clear" w:color="auto" w:fill="FFFFFF"/>
+        </w:rPr>
+        <w:t>script.js</w:t>
       </w:r>
     </w:p>
     <w:p>
@@ -1671,15 +1695,179 @@
           <w:szCs w:val="28"/>
         </w:rPr>
       </w:pPr>
-      <w:r>
+    </w:p>
+    <w:p>
+      <w:pPr>
+        <w:pStyle w:val="Heading2"/>
+        <w:shd w:val="clear" w:color="auto" w:fill="FFFFFF"/>
         <w:rPr>
           <w:rFonts w:ascii="Times New Roman" w:hAnsi="Times New Roman" w:cs="Times New Roman"/>
           <w:b/>
           <w:bCs/>
           <w:color w:val="171717"/>
-          <w:sz w:val="28"/>
-          <w:szCs w:val="28"/>
-        </w:rPr>
+          <w:sz w:val="24"/>
+          <w:szCs w:val="24"/>
+        </w:rPr>
+      </w:pPr>
+      <w:r>
+        <w:rPr>
+          <w:rFonts w:ascii="Times New Roman" w:hAnsi="Times New Roman" w:cs="Times New Roman"/>
+          <w:b/>
+          <w:bCs/>
+          <w:color w:val="171717"/>
+          <w:sz w:val="24"/>
+          <w:szCs w:val="24"/>
+        </w:rPr>
+        <w:t xml:space="preserve">template is </w:t>
+      </w:r>
+      <w:r>
+        <w:rPr>
+          <w:rFonts w:ascii="Times New Roman" w:hAnsi="Times New Roman" w:cs="Times New Roman"/>
+          <w:b/>
+          <w:bCs/>
+          <w:color w:val="171717"/>
+          <w:sz w:val="24"/>
+          <w:szCs w:val="24"/>
+        </w:rPr>
+        <w:t>my</w:t>
+      </w:r>
+      <w:r>
+        <w:rPr>
+          <w:rFonts w:ascii="Times New Roman" w:hAnsi="Times New Roman" w:cs="Times New Roman"/>
+          <w:b/>
+          <w:bCs/>
+          <w:color w:val="171717"/>
+          <w:sz w:val="24"/>
+          <w:szCs w:val="24"/>
+        </w:rPr>
+        <w:t xml:space="preserve"> project</w:t>
+      </w:r>
+      <w:r>
+        <w:rPr>
+          <w:rFonts w:ascii="Times New Roman" w:hAnsi="Times New Roman" w:cs="Times New Roman"/>
+          <w:b/>
+          <w:bCs/>
+          <w:color w:val="171717"/>
+          <w:sz w:val="24"/>
+          <w:szCs w:val="24"/>
+        </w:rPr>
+        <w:t xml:space="preserve"> name!</w:t>
+      </w:r>
+    </w:p>
+    <w:p>
+      <w:pPr>
+        <w:pStyle w:val="Heading2"/>
+        <w:shd w:val="clear" w:color="auto" w:fill="FFFFFF"/>
+        <w:rPr>
+          <w:rFonts w:ascii="Times New Roman" w:hAnsi="Times New Roman" w:cs="Times New Roman"/>
+          <w:b/>
+          <w:bCs/>
+          <w:color w:val="171717"/>
+          <w:sz w:val="28"/>
+          <w:szCs w:val="28"/>
+        </w:rPr>
+      </w:pPr>
+      <w:r>
+        <w:rPr>
+          <w:rFonts w:ascii="Courier New" w:hAnsi="Courier New" w:cs="Courier New"/>
+          <w:noProof/>
+        </w:rPr>
+        <w:drawing>
+          <wp:anchor distT="0" distB="0" distL="114300" distR="114300" simplePos="0" relativeHeight="251658240" behindDoc="0" locked="0" layoutInCell="1" allowOverlap="1" wp14:anchorId="394631E0" wp14:editId="0E90528C">
+            <wp:simplePos x="0" y="0"/>
+            <wp:positionH relativeFrom="column">
+              <wp:posOffset>666750</wp:posOffset>
+            </wp:positionH>
+            <wp:positionV relativeFrom="paragraph">
+              <wp:posOffset>42545</wp:posOffset>
+            </wp:positionV>
+            <wp:extent cx="3990975" cy="1419225"/>
+            <wp:effectExtent l="0" t="0" r="9525" b="9525"/>
+            <wp:wrapNone/>
+            <wp:docPr id="1" name="Picture 1"/>
+            <wp:cNvGraphicFramePr>
+              <a:graphicFrameLocks xmlns:a="http://schemas.openxmlformats.org/drawingml/2006/main" noChangeAspect="1"/>
+            </wp:cNvGraphicFramePr>
+            <a:graphic xmlns:a="http://schemas.openxmlformats.org/drawingml/2006/main">
+              <a:graphicData uri="http://schemas.openxmlformats.org/drawingml/2006/picture">
+                <pic:pic xmlns:pic="http://schemas.openxmlformats.org/drawingml/2006/picture">
+                  <pic:nvPicPr>
+                    <pic:cNvPr id="0" name="Picture 1"/>
+                    <pic:cNvPicPr>
+                      <a:picLocks noChangeAspect="1" noChangeArrowheads="1"/>
+                    </pic:cNvPicPr>
+                  </pic:nvPicPr>
+                  <pic:blipFill>
+                    <a:blip r:embed="rId5">
+                      <a:extLst>
+                        <a:ext uri="{28A0092B-C50C-407E-A947-70E740481C1C}">
+                          <a14:useLocalDpi xmlns:a14="http://schemas.microsoft.com/office/drawing/2010/main" val="0"/>
+                        </a:ext>
+                      </a:extLst>
+                    </a:blip>
+                    <a:srcRect/>
+                    <a:stretch>
+                      <a:fillRect/>
+                    </a:stretch>
+                  </pic:blipFill>
+                  <pic:spPr bwMode="auto">
+                    <a:xfrm>
+                      <a:off x="0" y="0"/>
+                      <a:ext cx="3990975" cy="1419225"/>
+                    </a:xfrm>
+                    <a:prstGeom prst="rect">
+                      <a:avLst/>
+                    </a:prstGeom>
+                    <a:noFill/>
+                    <a:ln>
+                      <a:noFill/>
+                    </a:ln>
+                  </pic:spPr>
+                </pic:pic>
+              </a:graphicData>
+            </a:graphic>
+          </wp:anchor>
+        </w:drawing>
+      </w:r>
+    </w:p>
+    <w:p>
+      <w:pPr>
+        <w:pStyle w:val="Heading2"/>
+        <w:shd w:val="clear" w:color="auto" w:fill="FFFFFF"/>
+        <w:rPr>
+          <w:rFonts w:ascii="Times New Roman" w:hAnsi="Times New Roman" w:cs="Times New Roman"/>
+          <w:b/>
+          <w:bCs/>
+          <w:color w:val="171717"/>
+          <w:sz w:val="28"/>
+          <w:szCs w:val="28"/>
+        </w:rPr>
+      </w:pPr>
+    </w:p>
+    <w:p/>
+    <w:p>
+      <w:pPr>
+        <w:pStyle w:val="Heading2"/>
+        <w:shd w:val="clear" w:color="auto" w:fill="FFFFFF"/>
+        <w:rPr>
+          <w:rFonts w:ascii="Times New Roman" w:hAnsi="Times New Roman" w:cs="Times New Roman"/>
+          <w:b/>
+          <w:bCs/>
+          <w:color w:val="171717"/>
+          <w:sz w:val="28"/>
+          <w:szCs w:val="28"/>
+        </w:rPr>
+      </w:pPr>
+      <w:r>
+        <w:rPr>
+          <w:rFonts w:ascii="Times New Roman" w:hAnsi="Times New Roman" w:cs="Times New Roman"/>
+          <w:b/>
+          <w:bCs/>
+          <w:color w:val="171717"/>
+          <w:sz w:val="28"/>
+          <w:szCs w:val="28"/>
+        </w:rPr>
+        <w:lastRenderedPageBreak/>
         <w:t>Continuation</w:t>
       </w:r>
     </w:p>
@@ -1894,7 +2082,6 @@
           <w:szCs w:val="28"/>
           <w:shd w:val="clear" w:color="auto" w:fill="FFFFFF"/>
         </w:rPr>
-        <w:lastRenderedPageBreak/>
         <w:t xml:space="preserve">Installing from </w:t>
       </w:r>
       <w:proofErr w:type="spellStart"/>
@@ -1921,7 +2108,7 @@
         </w:rPr>
         <w:t xml:space="preserve"> is probably the easiest way to go, and </w:t>
       </w:r>
-      <w:hyperlink r:id="rId5" w:tgtFrame="_blank" w:history="1">
+      <w:hyperlink r:id="rId6" w:tgtFrame="_blank" w:history="1">
         <w:r>
           <w:rPr>
             <w:rStyle w:val="Hyperlink"/>
@@ -1955,29 +2142,7 @@
             <w:szCs w:val="28"/>
             <w:shd w:val="clear" w:color="auto" w:fill="FFFFFF"/>
           </w:rPr>
-          <w:t xml:space="preserve"> is S</w:t>
-        </w:r>
-        <w:r>
-          <w:rPr>
-            <w:rStyle w:val="Hyperlink"/>
-            <w:rFonts w:ascii="Times New Roman" w:hAnsi="Times New Roman" w:cs="Times New Roman"/>
-            <w:spacing w:val="-1"/>
-            <w:sz w:val="28"/>
-            <w:szCs w:val="28"/>
-            <w:shd w:val="clear" w:color="auto" w:fill="FFFFFF"/>
-          </w:rPr>
-          <w:t>U</w:t>
-        </w:r>
-        <w:r>
-          <w:rPr>
-            <w:rStyle w:val="Hyperlink"/>
-            <w:rFonts w:ascii="Times New Roman" w:hAnsi="Times New Roman" w:cs="Times New Roman"/>
-            <w:spacing w:val="-1"/>
-            <w:sz w:val="28"/>
-            <w:szCs w:val="28"/>
-            <w:shd w:val="clear" w:color="auto" w:fill="FFFFFF"/>
-          </w:rPr>
-          <w:t>PER easy</w:t>
+          <w:t xml:space="preserve"> is SUPER easy</w:t>
         </w:r>
       </w:hyperlink>
       <w:r>
@@ -2038,9 +2203,30 @@
           <w:szCs w:val="28"/>
         </w:rPr>
       </w:pPr>
+      <w:proofErr w:type="spellStart"/>
       <w:r>
         <w:rPr>
           <w:rFonts w:ascii="Courier New" w:hAnsi="Courier New" w:cs="Courier New"/>
+          <w:color w:val="FF0000"/>
+          <w:sz w:val="28"/>
+          <w:szCs w:val="28"/>
+        </w:rPr>
+        <w:t>npx</w:t>
+      </w:r>
+      <w:proofErr w:type="spellEnd"/>
+      <w:r>
+        <w:rPr>
+          <w:rFonts w:ascii="Courier New" w:hAnsi="Courier New" w:cs="Courier New"/>
+          <w:color w:val="FF0000"/>
+          <w:sz w:val="28"/>
+          <w:szCs w:val="28"/>
+        </w:rPr>
+        <w:t xml:space="preserve"> </w:t>
+      </w:r>
+      <w:r>
+        <w:rPr>
+          <w:rFonts w:ascii="Courier New" w:hAnsi="Courier New" w:cs="Courier New"/>
+          <w:color w:val="FF0000"/>
           <w:sz w:val="28"/>
           <w:szCs w:val="28"/>
         </w:rPr>
@@ -2050,6 +2236,7 @@
       <w:r>
         <w:rPr>
           <w:rFonts w:ascii="Courier New" w:hAnsi="Courier New" w:cs="Courier New"/>
+          <w:color w:val="FF0000"/>
           <w:sz w:val="28"/>
           <w:szCs w:val="28"/>
         </w:rPr>
@@ -2059,10 +2246,29 @@
       <w:r>
         <w:rPr>
           <w:rFonts w:ascii="Courier New" w:hAnsi="Courier New" w:cs="Courier New"/>
-          <w:sz w:val="28"/>
-          <w:szCs w:val="28"/>
-        </w:rPr>
-        <w:t xml:space="preserve"> test --template </w:t>
+          <w:color w:val="FF0000"/>
+          <w:sz w:val="28"/>
+          <w:szCs w:val="28"/>
+        </w:rPr>
+        <w:t xml:space="preserve"> </w:t>
+      </w:r>
+      <w:proofErr w:type="spellStart"/>
+      <w:r>
+        <w:rPr>
+          <w:rFonts w:ascii="Courier New" w:hAnsi="Courier New" w:cs="Courier New"/>
+          <w:sz w:val="28"/>
+          <w:szCs w:val="28"/>
+        </w:rPr>
+        <w:t>MyAp</w:t>
+      </w:r>
+      <w:proofErr w:type="spellEnd"/>
+      <w:r>
+        <w:rPr>
+          <w:rFonts w:ascii="Courier New" w:hAnsi="Courier New" w:cs="Courier New"/>
+          <w:sz w:val="28"/>
+          <w:szCs w:val="28"/>
+        </w:rPr>
+        <w:t xml:space="preserve"> --template </w:t>
       </w:r>
       <w:proofErr w:type="spellStart"/>
       <w:r>

</xml_diff>